<commit_message>
lesson 290 - vocab and homework
</commit_message>
<xml_diff>
--- a/english_via_skype/solutions/doc/lesson_290_War and peace (1) (1)_edit.docx
+++ b/english_via_skype/solutions/doc/lesson_290_War and peace (1) (1)_edit.docx
@@ -497,7 +497,29 @@
           <w:szCs w:val="28"/>
           <w:lang w:val="en-US"/>
         </w:rPr>
-        <w:t>Due to war conflict a lot of people ………………………their hometowns and …………………..to neighboring countries</w:t>
+        <w:t>Due to war conflict a lot of people ………………………their hometowns and …</w:t>
+      </w:r>
+      <w:r>
+        <w:rPr>
+          <w:rFonts w:ascii="Times New Roman" w:hAnsi="Times New Roman" w:cs="Times New Roman"/>
+          <w:b/>
+          <w:bCs/>
+          <w:sz w:val="28"/>
+          <w:szCs w:val="28"/>
+          <w:lang w:val="en-US"/>
+        </w:rPr>
+        <w:t>fled</w:t>
+      </w:r>
+      <w:r>
+        <w:rPr>
+          <w:rFonts w:ascii="Times New Roman" w:hAnsi="Times New Roman" w:cs="Times New Roman"/>
+          <w:b/>
+          <w:bCs/>
+          <w:sz w:val="28"/>
+          <w:szCs w:val="28"/>
+          <w:lang w:val="en-US"/>
+        </w:rPr>
+        <w:t>………………..to neighboring countries</w:t>
       </w:r>
     </w:p>
     <w:p>
@@ -561,7 +583,29 @@
           <w:szCs w:val="28"/>
           <w:lang w:val="en-US"/>
         </w:rPr>
-        <w:t>Ukraine has been ………………………….by Russian troops</w:t>
+        <w:t>Ukraine has been …</w:t>
+      </w:r>
+      <w:r>
+        <w:rPr>
+          <w:rFonts w:ascii="Times New Roman" w:hAnsi="Times New Roman" w:cs="Times New Roman"/>
+          <w:b/>
+          <w:bCs/>
+          <w:sz w:val="28"/>
+          <w:szCs w:val="28"/>
+          <w:lang w:val="en-US"/>
+        </w:rPr>
+        <w:t>invaded</w:t>
+      </w:r>
+      <w:r>
+        <w:rPr>
+          <w:rFonts w:ascii="Times New Roman" w:hAnsi="Times New Roman" w:cs="Times New Roman"/>
+          <w:b/>
+          <w:bCs/>
+          <w:sz w:val="28"/>
+          <w:szCs w:val="28"/>
+          <w:lang w:val="en-US"/>
+        </w:rPr>
+        <w:t>……………………….by Russian troops</w:t>
       </w:r>
     </w:p>
     <w:p>
@@ -631,7 +675,29 @@
           <w:szCs w:val="28"/>
           <w:lang w:val="en-US"/>
         </w:rPr>
-        <w:t>occurred to be ………………………</w:t>
+        <w:t>occurred to be …</w:t>
+      </w:r>
+      <w:r>
+        <w:rPr>
+          <w:rFonts w:ascii="Times New Roman" w:hAnsi="Times New Roman" w:cs="Times New Roman"/>
+          <w:b/>
+          <w:bCs/>
+          <w:sz w:val="28"/>
+          <w:szCs w:val="28"/>
+          <w:lang w:val="en-US"/>
+        </w:rPr>
+        <w:t>peacekeeping</w:t>
+      </w:r>
+      <w:r>
+        <w:rPr>
+          <w:rFonts w:ascii="Times New Roman" w:hAnsi="Times New Roman" w:cs="Times New Roman"/>
+          <w:b/>
+          <w:bCs/>
+          <w:sz w:val="28"/>
+          <w:szCs w:val="28"/>
+          <w:lang w:val="en-US"/>
+        </w:rPr>
+        <w:t>……………………</w:t>
       </w:r>
       <w:r>
         <w:rPr>
@@ -692,7 +758,27 @@
           <w:szCs w:val="28"/>
           <w:lang w:val="en-US"/>
         </w:rPr>
-        <w:t>………………….</w:t>
+        <w:t>…</w:t>
+      </w:r>
+      <w:r>
+        <w:rPr>
+          <w:rFonts w:ascii="Times New Roman" w:hAnsi="Times New Roman" w:cs="Times New Roman"/>
+          <w:b/>
+          <w:sz w:val="28"/>
+          <w:szCs w:val="28"/>
+          <w:lang w:val="en-US"/>
+        </w:rPr>
+        <w:t>toll</w:t>
+      </w:r>
+      <w:r>
+        <w:rPr>
+          <w:rFonts w:ascii="Times New Roman" w:hAnsi="Times New Roman" w:cs="Times New Roman"/>
+          <w:b/>
+          <w:sz w:val="28"/>
+          <w:szCs w:val="28"/>
+          <w:lang w:val="en-US"/>
+        </w:rPr>
+        <w:t>……………….</w:t>
       </w:r>
     </w:p>
     <w:p>
@@ -726,7 +812,27 @@
           <w:szCs w:val="28"/>
           <w:lang w:val="en-US"/>
         </w:rPr>
-        <w:t>………………………</w:t>
+        <w:t>…</w:t>
+      </w:r>
+      <w:r>
+        <w:rPr>
+          <w:rFonts w:ascii="Times New Roman" w:hAnsi="Times New Roman" w:cs="Times New Roman"/>
+          <w:b/>
+          <w:sz w:val="28"/>
+          <w:szCs w:val="28"/>
+          <w:lang w:val="en-US"/>
+        </w:rPr>
+        <w:t>fragile</w:t>
+      </w:r>
+      <w:r>
+        <w:rPr>
+          <w:rFonts w:ascii="Times New Roman" w:hAnsi="Times New Roman" w:cs="Times New Roman"/>
+          <w:b/>
+          <w:sz w:val="28"/>
+          <w:szCs w:val="28"/>
+          <w:lang w:val="en-US"/>
+        </w:rPr>
+        <w:t>……………………</w:t>
       </w:r>
       <w:r>
         <w:rPr>
@@ -767,7 +873,95 @@
           <w:szCs w:val="28"/>
           <w:lang w:val="en-US"/>
         </w:rPr>
-        <w:t>US army has conducted  ………………….strikes with ……………………..precision</w:t>
+        <w:t>US army has conducted  …</w:t>
+      </w:r>
+      <w:r>
+        <w:rPr>
+          <w:rFonts w:ascii="Times New Roman" w:hAnsi="Times New Roman" w:cs="Times New Roman"/>
+          <w:b/>
+          <w:bCs/>
+          <w:sz w:val="28"/>
+          <w:szCs w:val="28"/>
+          <w:lang w:val="en-US"/>
+        </w:rPr>
+        <w:t xml:space="preserve"> </w:t>
+      </w:r>
+      <w:r>
+        <w:rPr>
+          <w:rFonts w:ascii="Times New Roman" w:hAnsi="Times New Roman" w:cs="Times New Roman"/>
+          <w:b/>
+          <w:bCs/>
+          <w:sz w:val="28"/>
+          <w:szCs w:val="28"/>
+          <w:lang w:val="en-US"/>
+        </w:rPr>
+        <w:t>pinpoint</w:t>
+      </w:r>
+      <w:r>
+        <w:rPr>
+          <w:rFonts w:ascii="Times New Roman" w:hAnsi="Times New Roman" w:cs="Times New Roman"/>
+          <w:b/>
+          <w:bCs/>
+          <w:sz w:val="28"/>
+          <w:szCs w:val="28"/>
+          <w:lang w:val="en-US"/>
+        </w:rPr>
+        <w:t xml:space="preserve"> </w:t>
+      </w:r>
+      <w:r>
+        <w:rPr>
+          <w:rFonts w:ascii="Times New Roman" w:hAnsi="Times New Roman" w:cs="Times New Roman"/>
+          <w:b/>
+          <w:bCs/>
+          <w:sz w:val="28"/>
+          <w:szCs w:val="28"/>
+          <w:lang w:val="en-US"/>
+        </w:rPr>
+        <w:t>……………….strikes with …</w:t>
+      </w:r>
+      <w:r>
+        <w:rPr>
+          <w:rFonts w:ascii="Times New Roman" w:hAnsi="Times New Roman" w:cs="Times New Roman"/>
+          <w:b/>
+          <w:bCs/>
+          <w:sz w:val="28"/>
+          <w:szCs w:val="28"/>
+          <w:lang w:val="en-US"/>
+        </w:rPr>
+        <w:t xml:space="preserve"> </w:t>
+      </w:r>
+      <w:r>
+        <w:rPr>
+          <w:rFonts w:ascii="Times New Roman" w:hAnsi="Times New Roman" w:cs="Times New Roman"/>
+          <w:b/>
+          <w:bCs/>
+          <w:sz w:val="28"/>
+          <w:szCs w:val="28"/>
+          <w:lang w:val="en-US"/>
+        </w:rPr>
+        <w:t>…</w:t>
+      </w:r>
+      <w:r>
+        <w:rPr>
+          <w:rFonts w:ascii="Times New Roman" w:hAnsi="Times New Roman" w:cs="Times New Roman"/>
+          <w:b/>
+          <w:bCs/>
+          <w:sz w:val="28"/>
+          <w:szCs w:val="28"/>
+          <w:lang w:val="en-US"/>
+        </w:rPr>
+        <w:t>surgical</w:t>
+      </w:r>
+      <w:r>
+        <w:rPr>
+          <w:rFonts w:ascii="Times New Roman" w:hAnsi="Times New Roman" w:cs="Times New Roman"/>
+          <w:b/>
+          <w:bCs/>
+          <w:sz w:val="28"/>
+          <w:szCs w:val="28"/>
+          <w:lang w:val="en-US"/>
+        </w:rPr>
+        <w:t>………………..precision</w:t>
       </w:r>
     </w:p>
     <w:p>
@@ -979,7 +1173,29 @@
           <w:szCs w:val="28"/>
           <w:lang w:val="en-US"/>
         </w:rPr>
-        <w:t>………………………… treat</w:t>
+        <w:t>…</w:t>
+      </w:r>
+      <w:r>
+        <w:rPr>
+          <w:rFonts w:ascii="Times New Roman" w:hAnsi="Times New Roman" w:cs="Times New Roman"/>
+          <w:b/>
+          <w:bCs/>
+          <w:sz w:val="28"/>
+          <w:szCs w:val="28"/>
+          <w:lang w:val="en-US"/>
+        </w:rPr>
+        <w:t>peace</w:t>
+      </w:r>
+      <w:r>
+        <w:rPr>
+          <w:rFonts w:ascii="Times New Roman" w:hAnsi="Times New Roman" w:cs="Times New Roman"/>
+          <w:b/>
+          <w:bCs/>
+          <w:sz w:val="28"/>
+          <w:szCs w:val="28"/>
+          <w:lang w:val="en-US"/>
+        </w:rPr>
+        <w:t>……………………… treat</w:t>
       </w:r>
     </w:p>
     <w:p>
@@ -1520,46 +1736,57 @@
           <w:szCs w:val="28"/>
           <w:lang w:val="en-US"/>
         </w:rPr>
-        <w:t>………………………</w:t>
-      </w:r>
-      <w:r>
-        <w:rPr>
-          <w:rFonts w:ascii="Times New Roman" w:hAnsi="Times New Roman" w:cs="Times New Roman"/>
-          <w:sz w:val="28"/>
-          <w:szCs w:val="28"/>
-          <w:lang w:val="en-US"/>
-        </w:rPr>
-        <w:t>with a ray of hope that it will soon strengthen</w:t>
-      </w:r>
-    </w:p>
-    <w:p>
-      <w:pPr>
-        <w:rPr>
-          <w:rFonts w:ascii="Times New Roman" w:hAnsi="Times New Roman" w:cs="Times New Roman"/>
-          <w:sz w:val="28"/>
-          <w:szCs w:val="28"/>
-          <w:lang w:val="en-US"/>
-        </w:rPr>
-      </w:pPr>
-      <w:r>
-        <w:rPr>
-          <w:rFonts w:ascii="Times New Roman" w:hAnsi="Times New Roman" w:cs="Times New Roman"/>
-          <w:sz w:val="28"/>
-          <w:szCs w:val="28"/>
-          <w:lang w:val="en-US"/>
-        </w:rPr>
-        <w:t xml:space="preserve">Treaty brought </w:t>
+        <w:t>…</w:t>
+      </w:r>
+      <w:r>
+        <w:rPr>
+          <w:rFonts w:ascii="Times New Roman" w:hAnsi="Times New Roman" w:cs="Times New Roman"/>
+          <w:b/>
+          <w:sz w:val="28"/>
+          <w:szCs w:val="28"/>
+          <w:lang w:val="en-US"/>
+        </w:rPr>
+        <w:t>fragile</w:t>
       </w:r>
       <w:bookmarkStart w:id="0" w:name="_GoBack"/>
       <w:bookmarkEnd w:id="0"/>
       <w:r>
         <w:rPr>
           <w:rFonts w:ascii="Times New Roman" w:hAnsi="Times New Roman" w:cs="Times New Roman"/>
-          <w:sz w:val="28"/>
-          <w:szCs w:val="28"/>
-          <w:lang w:val="en-US"/>
-        </w:rPr>
-        <w:t>……………………..in the area</w:t>
+          <w:b/>
+          <w:sz w:val="28"/>
+          <w:szCs w:val="28"/>
+          <w:lang w:val="en-US"/>
+        </w:rPr>
+        <w:t>……………………</w:t>
+      </w:r>
+      <w:r>
+        <w:rPr>
+          <w:rFonts w:ascii="Times New Roman" w:hAnsi="Times New Roman" w:cs="Times New Roman"/>
+          <w:sz w:val="28"/>
+          <w:szCs w:val="28"/>
+          <w:lang w:val="en-US"/>
+        </w:rPr>
+        <w:t>with a ray of hope that it will soon strengthen</w:t>
+      </w:r>
+    </w:p>
+    <w:p>
+      <w:pPr>
+        <w:rPr>
+          <w:rFonts w:ascii="Times New Roman" w:hAnsi="Times New Roman" w:cs="Times New Roman"/>
+          <w:sz w:val="28"/>
+          <w:szCs w:val="28"/>
+          <w:lang w:val="en-US"/>
+        </w:rPr>
+      </w:pPr>
+      <w:r>
+        <w:rPr>
+          <w:rFonts w:ascii="Times New Roman" w:hAnsi="Times New Roman" w:cs="Times New Roman"/>
+          <w:sz w:val="28"/>
+          <w:szCs w:val="28"/>
+          <w:lang w:val="en-US"/>
+        </w:rPr>
+        <w:t>Treaty brought ……………………..in the area</w:t>
       </w:r>
     </w:p>
     <w:p>
@@ -1749,45 +1976,99 @@
           <w:szCs w:val="28"/>
           <w:lang w:val="en-US"/>
         </w:rPr>
-        <w:t>……………………attack</w:t>
-      </w:r>
-    </w:p>
-    <w:p>
-      <w:pPr>
-        <w:rPr>
-          <w:rFonts w:ascii="Times New Roman" w:hAnsi="Times New Roman" w:cs="Times New Roman"/>
-          <w:sz w:val="28"/>
-          <w:szCs w:val="28"/>
-          <w:lang w:val="en-US"/>
-        </w:rPr>
-      </w:pPr>
-      <w:r>
-        <w:rPr>
-          <w:rFonts w:ascii="Times New Roman" w:hAnsi="Times New Roman" w:cs="Times New Roman"/>
-          <w:sz w:val="28"/>
-          <w:szCs w:val="28"/>
-          <w:lang w:val="en-US"/>
-        </w:rPr>
-        <w:t>………………………troops</w:t>
-      </w:r>
-    </w:p>
-    <w:p>
-      <w:pPr>
-        <w:rPr>
-          <w:rFonts w:ascii="Times New Roman" w:hAnsi="Times New Roman" w:cs="Times New Roman"/>
-          <w:sz w:val="28"/>
-          <w:szCs w:val="28"/>
-          <w:lang w:val="en-US"/>
-        </w:rPr>
-      </w:pPr>
-      <w:r>
-        <w:rPr>
-          <w:rFonts w:ascii="Times New Roman" w:hAnsi="Times New Roman" w:cs="Times New Roman"/>
-          <w:sz w:val="28"/>
-          <w:szCs w:val="28"/>
-          <w:lang w:val="en-US"/>
-        </w:rPr>
-        <w:t>Caught in …………………..</w:t>
+        <w:t>…</w:t>
+      </w:r>
+      <w:r>
+        <w:rPr>
+          <w:rFonts w:ascii="Times New Roman" w:hAnsi="Times New Roman" w:cs="Times New Roman"/>
+          <w:sz w:val="28"/>
+          <w:szCs w:val="28"/>
+          <w:lang w:val="en-US"/>
+        </w:rPr>
+        <w:t>unprovoked</w:t>
+      </w:r>
+      <w:r>
+        <w:rPr>
+          <w:rFonts w:ascii="Times New Roman" w:hAnsi="Times New Roman" w:cs="Times New Roman"/>
+          <w:sz w:val="28"/>
+          <w:szCs w:val="28"/>
+          <w:lang w:val="en-US"/>
+        </w:rPr>
+        <w:t>…………………attack</w:t>
+      </w:r>
+    </w:p>
+    <w:p>
+      <w:pPr>
+        <w:rPr>
+          <w:rFonts w:ascii="Times New Roman" w:hAnsi="Times New Roman" w:cs="Times New Roman"/>
+          <w:sz w:val="28"/>
+          <w:szCs w:val="28"/>
+          <w:lang w:val="en-US"/>
+        </w:rPr>
+      </w:pPr>
+      <w:r>
+        <w:rPr>
+          <w:rFonts w:ascii="Times New Roman" w:hAnsi="Times New Roman" w:cs="Times New Roman"/>
+          <w:sz w:val="28"/>
+          <w:szCs w:val="28"/>
+          <w:lang w:val="en-US"/>
+        </w:rPr>
+        <w:t>…</w:t>
+      </w:r>
+      <w:r>
+        <w:rPr>
+          <w:rFonts w:ascii="Times New Roman" w:hAnsi="Times New Roman" w:cs="Times New Roman"/>
+          <w:sz w:val="28"/>
+          <w:szCs w:val="28"/>
+          <w:lang w:val="en-US"/>
+        </w:rPr>
+        <w:t>deploy</w:t>
+      </w:r>
+      <w:r>
+        <w:rPr>
+          <w:rFonts w:ascii="Times New Roman" w:hAnsi="Times New Roman" w:cs="Times New Roman"/>
+          <w:sz w:val="28"/>
+          <w:szCs w:val="28"/>
+          <w:lang w:val="en-US"/>
+        </w:rPr>
+        <w:t>……………………troops</w:t>
+      </w:r>
+    </w:p>
+    <w:p>
+      <w:pPr>
+        <w:rPr>
+          <w:rFonts w:ascii="Times New Roman" w:hAnsi="Times New Roman" w:cs="Times New Roman"/>
+          <w:sz w:val="28"/>
+          <w:szCs w:val="28"/>
+          <w:lang w:val="en-US"/>
+        </w:rPr>
+      </w:pPr>
+      <w:r>
+        <w:rPr>
+          <w:rFonts w:ascii="Times New Roman" w:hAnsi="Times New Roman" w:cs="Times New Roman"/>
+          <w:sz w:val="28"/>
+          <w:szCs w:val="28"/>
+          <w:lang w:val="en-US"/>
+        </w:rPr>
+        <w:t>Caught in …</w:t>
+      </w:r>
+      <w:r>
+        <w:rPr>
+          <w:rFonts w:ascii="Times New Roman" w:hAnsi="Times New Roman" w:cs="Times New Roman"/>
+          <w:sz w:val="28"/>
+          <w:szCs w:val="28"/>
+          <w:lang w:val="en-US"/>
+        </w:rPr>
+        <w:t>crossfire</w:t>
+      </w:r>
+      <w:r>
+        <w:rPr>
+          <w:rFonts w:ascii="Times New Roman" w:hAnsi="Times New Roman" w:cs="Times New Roman"/>
+          <w:sz w:val="28"/>
+          <w:szCs w:val="28"/>
+          <w:lang w:val="en-US"/>
+        </w:rPr>
+        <w:t>………………..</w:t>
       </w:r>
     </w:p>
     <w:p>

</xml_diff>

<commit_message>
lesson 292 - Monday
</commit_message>
<xml_diff>
--- a/english_via_skype/solutions/doc/lesson_290_War and peace (1) (1)_edit.docx
+++ b/english_via_skype/solutions/doc/lesson_290_War and peace (1) (1)_edit.docx
@@ -497,7 +497,40 @@
           <w:szCs w:val="28"/>
           <w:lang w:val="en-US"/>
         </w:rPr>
-        <w:t>Due to war conflict a lot of people ………………………their hometowns and …</w:t>
+        <w:t>Due to war conflict a lot of people …</w:t>
+      </w:r>
+      <w:r>
+        <w:rPr>
+          <w:rFonts w:ascii="Times New Roman" w:hAnsi="Times New Roman" w:cs="Times New Roman"/>
+          <w:b/>
+          <w:bCs/>
+          <w:sz w:val="28"/>
+          <w:szCs w:val="28"/>
+          <w:lang w:val="en-US"/>
+        </w:rPr>
+        <w:t>es</w:t>
+      </w:r>
+      <w:r>
+        <w:rPr>
+          <w:rFonts w:ascii="Times New Roman" w:hAnsi="Times New Roman" w:cs="Times New Roman"/>
+          <w:b/>
+          <w:bCs/>
+          <w:sz w:val="28"/>
+          <w:szCs w:val="28"/>
+          <w:lang w:val="en-US"/>
+        </w:rPr>
+        <w:t>caped</w:t>
+      </w:r>
+      <w:r>
+        <w:rPr>
+          <w:rFonts w:ascii="Times New Roman" w:hAnsi="Times New Roman" w:cs="Times New Roman"/>
+          <w:b/>
+          <w:bCs/>
+          <w:sz w:val="28"/>
+          <w:szCs w:val="28"/>
+          <w:lang w:val="en-US"/>
+        </w:rPr>
+        <w:t>……………………their hometowns and …</w:t>
       </w:r>
       <w:r>
         <w:rPr>
@@ -551,7 +584,29 @@
           <w:szCs w:val="28"/>
           <w:lang w:val="en-US"/>
         </w:rPr>
-        <w:t>The town was under s……………………..for several hours until  took it over</w:t>
+        <w:t>The town was under s</w:t>
+      </w:r>
+      <w:r>
+        <w:rPr>
+          <w:rFonts w:ascii="Times New Roman" w:hAnsi="Times New Roman" w:cs="Times New Roman"/>
+          <w:b/>
+          <w:bCs/>
+          <w:sz w:val="28"/>
+          <w:szCs w:val="28"/>
+          <w:lang w:val="en-US"/>
+        </w:rPr>
+        <w:t>trike</w:t>
+      </w:r>
+      <w:r>
+        <w:rPr>
+          <w:rFonts w:ascii="Times New Roman" w:hAnsi="Times New Roman" w:cs="Times New Roman"/>
+          <w:b/>
+          <w:bCs/>
+          <w:sz w:val="28"/>
+          <w:szCs w:val="28"/>
+          <w:lang w:val="en-US"/>
+        </w:rPr>
+        <w:t>……………………..for several hours until  took it over</w:t>
       </w:r>
     </w:p>
     <w:p>
@@ -632,7 +687,29 @@
           <w:szCs w:val="28"/>
           <w:lang w:val="en-US"/>
         </w:rPr>
-        <w:t>…………………………….forces entered Ukrainian area</w:t>
+        <w:t>…</w:t>
+      </w:r>
+      <w:r>
+        <w:rPr>
+          <w:rFonts w:ascii="Times New Roman" w:hAnsi="Times New Roman" w:cs="Times New Roman"/>
+          <w:b/>
+          <w:bCs/>
+          <w:sz w:val="28"/>
+          <w:szCs w:val="28"/>
+          <w:lang w:val="en-US"/>
+        </w:rPr>
+        <w:t>peacekeeping</w:t>
+      </w:r>
+      <w:r>
+        <w:rPr>
+          <w:rFonts w:ascii="Times New Roman" w:hAnsi="Times New Roman" w:cs="Times New Roman"/>
+          <w:b/>
+          <w:bCs/>
+          <w:sz w:val="28"/>
+          <w:szCs w:val="28"/>
+          <w:lang w:val="en-US"/>
+        </w:rPr>
+        <w:t>………………………….forces entered Ukrainian area</w:t>
       </w:r>
     </w:p>
     <w:p>
@@ -686,7 +763,18 @@
           <w:szCs w:val="28"/>
           <w:lang w:val="en-US"/>
         </w:rPr>
-        <w:t>peacekeeping</w:t>
+        <w:t>ineffective</w:t>
+      </w:r>
+      <w:r>
+        <w:rPr>
+          <w:rFonts w:ascii="Times New Roman" w:hAnsi="Times New Roman" w:cs="Times New Roman"/>
+          <w:b/>
+          <w:bCs/>
+          <w:sz w:val="28"/>
+          <w:szCs w:val="28"/>
+          <w:lang w:val="en-US"/>
+        </w:rPr>
+        <w:t xml:space="preserve"> </w:t>
       </w:r>
       <w:r>
         <w:rPr>
@@ -884,6 +972,17 @@
           <w:szCs w:val="28"/>
           <w:lang w:val="en-US"/>
         </w:rPr>
+        <w:t>surgical</w:t>
+      </w:r>
+      <w:r>
+        <w:rPr>
+          <w:rFonts w:ascii="Times New Roman" w:hAnsi="Times New Roman" w:cs="Times New Roman"/>
+          <w:b/>
+          <w:bCs/>
+          <w:sz w:val="28"/>
+          <w:szCs w:val="28"/>
+          <w:lang w:val="en-US"/>
+        </w:rPr>
         <w:t xml:space="preserve"> </w:t>
       </w:r>
       <w:r>
@@ -895,7 +994,7 @@
           <w:szCs w:val="28"/>
           <w:lang w:val="en-US"/>
         </w:rPr>
-        <w:t>pinpoint</w:t>
+        <w:t>……………….strikes with …</w:t>
       </w:r>
       <w:r>
         <w:rPr>
@@ -917,7 +1016,7 @@
           <w:szCs w:val="28"/>
           <w:lang w:val="en-US"/>
         </w:rPr>
-        <w:t>……………….strikes with …</w:t>
+        <w:t>…</w:t>
       </w:r>
       <w:r>
         <w:rPr>
@@ -950,18 +1049,29 @@
           <w:szCs w:val="28"/>
           <w:lang w:val="en-US"/>
         </w:rPr>
-        <w:t>surgical</w:t>
-      </w:r>
-      <w:r>
-        <w:rPr>
-          <w:rFonts w:ascii="Times New Roman" w:hAnsi="Times New Roman" w:cs="Times New Roman"/>
-          <w:b/>
-          <w:bCs/>
-          <w:sz w:val="28"/>
-          <w:szCs w:val="28"/>
-          <w:lang w:val="en-US"/>
-        </w:rPr>
-        <w:t>………………..precision</w:t>
+        <w:t xml:space="preserve"> </w:t>
+      </w:r>
+      <w:r>
+        <w:rPr>
+          <w:rFonts w:ascii="Times New Roman" w:hAnsi="Times New Roman" w:cs="Times New Roman"/>
+          <w:b/>
+          <w:bCs/>
+          <w:sz w:val="28"/>
+          <w:szCs w:val="28"/>
+          <w:lang w:val="en-US"/>
+        </w:rPr>
+        <w:t xml:space="preserve">pinpoint </w:t>
+      </w:r>
+      <w:r>
+        <w:rPr>
+          <w:rFonts w:ascii="Times New Roman" w:hAnsi="Times New Roman" w:cs="Times New Roman"/>
+          <w:b/>
+          <w:bCs/>
+          <w:sz w:val="28"/>
+          <w:szCs w:val="28"/>
+          <w:lang w:val="en-US"/>
+        </w:rPr>
+        <w:t>……………..precision</w:t>
       </w:r>
     </w:p>
     <w:p>
@@ -1098,7 +1208,51 @@
           <w:szCs w:val="28"/>
           <w:lang w:val="en-US"/>
         </w:rPr>
-        <w:t xml:space="preserve">………………………………….. has been called </w:t>
+        <w:t>…</w:t>
+      </w:r>
+      <w:r>
+        <w:rPr>
+          <w:rFonts w:ascii="Times New Roman" w:hAnsi="Times New Roman" w:cs="Times New Roman"/>
+          <w:b/>
+          <w:bCs/>
+          <w:sz w:val="28"/>
+          <w:szCs w:val="28"/>
+          <w:lang w:val="en-US"/>
+        </w:rPr>
+        <w:t>c</w:t>
+      </w:r>
+      <w:r>
+        <w:rPr>
+          <w:rFonts w:ascii="Times New Roman" w:hAnsi="Times New Roman" w:cs="Times New Roman"/>
+          <w:b/>
+          <w:bCs/>
+          <w:sz w:val="28"/>
+          <w:szCs w:val="28"/>
+          <w:lang w:val="en-US"/>
+        </w:rPr>
+        <w:t>e</w:t>
+      </w:r>
+      <w:r>
+        <w:rPr>
+          <w:rFonts w:ascii="Times New Roman" w:hAnsi="Times New Roman" w:cs="Times New Roman"/>
+          <w:b/>
+          <w:bCs/>
+          <w:sz w:val="28"/>
+          <w:szCs w:val="28"/>
+          <w:lang w:val="en-US"/>
+        </w:rPr>
+        <w:t>asefire………</w:t>
+      </w:r>
+      <w:r>
+        <w:rPr>
+          <w:rFonts w:ascii="Times New Roman" w:hAnsi="Times New Roman" w:cs="Times New Roman"/>
+          <w:b/>
+          <w:bCs/>
+          <w:sz w:val="28"/>
+          <w:szCs w:val="28"/>
+          <w:lang w:val="en-US"/>
+        </w:rPr>
+        <w:t xml:space="preserve">……………….. has been called </w:t>
       </w:r>
       <w:r>
         <w:rPr>
@@ -1225,7 +1379,29 @@
           <w:szCs w:val="28"/>
           <w:lang w:val="en-US"/>
         </w:rPr>
-        <w:t>………………………. order</w:t>
+        <w:t>…</w:t>
+      </w:r>
+      <w:r>
+        <w:rPr>
+          <w:rFonts w:ascii="Times New Roman" w:hAnsi="Times New Roman" w:cs="Times New Roman"/>
+          <w:b/>
+          <w:bCs/>
+          <w:sz w:val="28"/>
+          <w:szCs w:val="28"/>
+          <w:lang w:val="en-US"/>
+        </w:rPr>
+        <w:t>restore</w:t>
+      </w:r>
+      <w:r>
+        <w:rPr>
+          <w:rFonts w:ascii="Times New Roman" w:hAnsi="Times New Roman" w:cs="Times New Roman"/>
+          <w:b/>
+          <w:bCs/>
+          <w:sz w:val="28"/>
+          <w:szCs w:val="28"/>
+          <w:lang w:val="en-US"/>
+        </w:rPr>
+        <w:t>……………………. order</w:t>
       </w:r>
       <w:r>
         <w:rPr>
@@ -1275,7 +1451,25 @@
           <w:szCs w:val="28"/>
           <w:lang w:val="en-US"/>
         </w:rPr>
-        <w:t>Ceasefire will …………………..into effect on the first of May</w:t>
+        <w:t>Ceasefire will …</w:t>
+      </w:r>
+      <w:r>
+        <w:rPr>
+          <w:rFonts w:ascii="Times New Roman" w:hAnsi="Times New Roman" w:cs="Times New Roman"/>
+          <w:sz w:val="28"/>
+          <w:szCs w:val="28"/>
+          <w:lang w:val="en-US"/>
+        </w:rPr>
+        <w:t>come</w:t>
+      </w:r>
+      <w:r>
+        <w:rPr>
+          <w:rFonts w:ascii="Times New Roman" w:hAnsi="Times New Roman" w:cs="Times New Roman"/>
+          <w:sz w:val="28"/>
+          <w:szCs w:val="28"/>
+          <w:lang w:val="en-US"/>
+        </w:rPr>
+        <w:t>………………..into effect on the first of May</w:t>
       </w:r>
     </w:p>
     <w:p>
@@ -1309,7 +1503,29 @@
           <w:szCs w:val="28"/>
           <w:lang w:val="en-US"/>
         </w:rPr>
-        <w:t xml:space="preserve">……………………. battle </w:t>
+        <w:t>…</w:t>
+      </w:r>
+      <w:r>
+        <w:rPr>
+          <w:rFonts w:ascii="Times New Roman" w:hAnsi="Times New Roman" w:cs="Times New Roman"/>
+          <w:b/>
+          <w:bCs/>
+          <w:sz w:val="28"/>
+          <w:szCs w:val="28"/>
+          <w:lang w:val="en-US"/>
+        </w:rPr>
+        <w:t>heated</w:t>
+      </w:r>
+      <w:r>
+        <w:rPr>
+          <w:rFonts w:ascii="Times New Roman" w:hAnsi="Times New Roman" w:cs="Times New Roman"/>
+          <w:b/>
+          <w:bCs/>
+          <w:sz w:val="28"/>
+          <w:szCs w:val="28"/>
+          <w:lang w:val="en-US"/>
+        </w:rPr>
+        <w:t xml:space="preserve">…………………. battle </w:t>
       </w:r>
       <w:r>
         <w:rPr>
@@ -1341,6 +1557,7 @@
           <w:szCs w:val="28"/>
           <w:lang w:val="en-US"/>
         </w:rPr>
+        <w:lastRenderedPageBreak/>
         <w:t xml:space="preserve">The people of the village </w:t>
       </w:r>
       <w:r>
@@ -1372,7 +1589,29 @@
           <w:szCs w:val="28"/>
           <w:lang w:val="en-US"/>
         </w:rPr>
-        <w:t xml:space="preserve">……………………….. fight </w:t>
+        <w:t>…</w:t>
+      </w:r>
+      <w:r>
+        <w:rPr>
+          <w:rFonts w:ascii="Times New Roman" w:hAnsi="Times New Roman" w:cs="Times New Roman"/>
+          <w:b/>
+          <w:bCs/>
+          <w:sz w:val="28"/>
+          <w:szCs w:val="28"/>
+          <w:lang w:val="en-US"/>
+        </w:rPr>
+        <w:t>rough</w:t>
+      </w:r>
+      <w:r>
+        <w:rPr>
+          <w:rFonts w:ascii="Times New Roman" w:hAnsi="Times New Roman" w:cs="Times New Roman"/>
+          <w:b/>
+          <w:bCs/>
+          <w:sz w:val="28"/>
+          <w:szCs w:val="28"/>
+          <w:lang w:val="en-US"/>
+        </w:rPr>
+        <w:t xml:space="preserve">…………………….. fight </w:t>
       </w:r>
       <w:r>
         <w:rPr>
@@ -1441,7 +1680,29 @@
           <w:szCs w:val="28"/>
           <w:lang w:val="en-US"/>
         </w:rPr>
-        <w:t>……………………………….</w:t>
+        <w:t>…</w:t>
+      </w:r>
+      <w:r>
+        <w:rPr>
+          <w:rFonts w:ascii="Times New Roman" w:hAnsi="Times New Roman" w:cs="Times New Roman"/>
+          <w:b/>
+          <w:bCs/>
+          <w:sz w:val="28"/>
+          <w:szCs w:val="28"/>
+          <w:lang w:val="en-US"/>
+        </w:rPr>
+        <w:t>battle</w:t>
+      </w:r>
+      <w:r>
+        <w:rPr>
+          <w:rFonts w:ascii="Times New Roman" w:hAnsi="Times New Roman" w:cs="Times New Roman"/>
+          <w:b/>
+          <w:bCs/>
+          <w:sz w:val="28"/>
+          <w:szCs w:val="28"/>
+          <w:lang w:val="en-US"/>
+        </w:rPr>
+        <w:t>…………………………….</w:t>
       </w:r>
     </w:p>
     <w:p>
@@ -1464,7 +1725,6 @@
           <w:szCs w:val="28"/>
           <w:lang w:val="en-US"/>
         </w:rPr>
-        <w:lastRenderedPageBreak/>
         <w:t xml:space="preserve">The bank robbers didn't </w:t>
       </w:r>
       <w:r>
@@ -1496,7 +1756,29 @@
           <w:szCs w:val="28"/>
           <w:lang w:val="en-US"/>
         </w:rPr>
-        <w:t xml:space="preserve">……………………………. </w:t>
+        <w:t>…</w:t>
+      </w:r>
+      <w:r>
+        <w:rPr>
+          <w:rFonts w:ascii="Times New Roman" w:hAnsi="Times New Roman" w:cs="Times New Roman"/>
+          <w:b/>
+          <w:bCs/>
+          <w:sz w:val="28"/>
+          <w:szCs w:val="28"/>
+          <w:lang w:val="en-US"/>
+        </w:rPr>
+        <w:t>resistance</w:t>
+      </w:r>
+      <w:r>
+        <w:rPr>
+          <w:rFonts w:ascii="Times New Roman" w:hAnsi="Times New Roman" w:cs="Times New Roman"/>
+          <w:b/>
+          <w:bCs/>
+          <w:sz w:val="28"/>
+          <w:szCs w:val="28"/>
+          <w:lang w:val="en-US"/>
+        </w:rPr>
+        <w:t xml:space="preserve">…………………………. </w:t>
       </w:r>
       <w:r>
         <w:rPr>
@@ -1555,7 +1837,29 @@
           <w:szCs w:val="28"/>
           <w:lang w:val="en-US"/>
         </w:rPr>
-        <w:t xml:space="preserve">……………………………….. </w:t>
+        <w:t>…</w:t>
+      </w:r>
+      <w:r>
+        <w:rPr>
+          <w:rFonts w:ascii="Times New Roman" w:hAnsi="Times New Roman" w:cs="Times New Roman"/>
+          <w:b/>
+          <w:bCs/>
+          <w:sz w:val="28"/>
+          <w:szCs w:val="28"/>
+          <w:lang w:val="en-US"/>
+        </w:rPr>
+        <w:t>life</w:t>
+      </w:r>
+      <w:r>
+        <w:rPr>
+          <w:rFonts w:ascii="Times New Roman" w:hAnsi="Times New Roman" w:cs="Times New Roman"/>
+          <w:b/>
+          <w:bCs/>
+          <w:sz w:val="28"/>
+          <w:szCs w:val="28"/>
+          <w:lang w:val="en-US"/>
+        </w:rPr>
+        <w:t xml:space="preserve">…………………………….. </w:t>
       </w:r>
       <w:r>
         <w:rPr>
@@ -1593,7 +1897,27 @@
           <w:szCs w:val="28"/>
           <w:lang w:val="en-US"/>
         </w:rPr>
-        <w:t>………………………..</w:t>
+        <w:t>…</w:t>
+      </w:r>
+      <w:r>
+        <w:rPr>
+          <w:rFonts w:ascii="Times New Roman" w:hAnsi="Times New Roman" w:cs="Times New Roman"/>
+          <w:b/>
+          <w:sz w:val="28"/>
+          <w:szCs w:val="28"/>
+          <w:lang w:val="en-US"/>
+        </w:rPr>
+        <w:t>seized</w:t>
+      </w:r>
+      <w:r>
+        <w:rPr>
+          <w:rFonts w:ascii="Times New Roman" w:hAnsi="Times New Roman" w:cs="Times New Roman"/>
+          <w:b/>
+          <w:sz w:val="28"/>
+          <w:szCs w:val="28"/>
+          <w:lang w:val="en-US"/>
+        </w:rPr>
+        <w:t>……………………..</w:t>
       </w:r>
       <w:r>
         <w:rPr>
@@ -1631,7 +1955,27 @@
           <w:szCs w:val="28"/>
           <w:lang w:val="en-US"/>
         </w:rPr>
-        <w:t>………………………..</w:t>
+        <w:t>…</w:t>
+      </w:r>
+      <w:r>
+        <w:rPr>
+          <w:rFonts w:ascii="Times New Roman" w:hAnsi="Times New Roman" w:cs="Times New Roman"/>
+          <w:b/>
+          <w:sz w:val="28"/>
+          <w:szCs w:val="28"/>
+          <w:lang w:val="en-US"/>
+        </w:rPr>
+        <w:t>launched</w:t>
+      </w:r>
+      <w:r>
+        <w:rPr>
+          <w:rFonts w:ascii="Times New Roman" w:hAnsi="Times New Roman" w:cs="Times New Roman"/>
+          <w:b/>
+          <w:sz w:val="28"/>
+          <w:szCs w:val="28"/>
+          <w:lang w:val="en-US"/>
+        </w:rPr>
+        <w:t>……………………..</w:t>
       </w:r>
       <w:r>
         <w:rPr>
@@ -1669,7 +2013,27 @@
           <w:szCs w:val="28"/>
           <w:lang w:val="en-US"/>
         </w:rPr>
-        <w:t>………………….</w:t>
+        <w:t>…</w:t>
+      </w:r>
+      <w:r>
+        <w:rPr>
+          <w:rFonts w:ascii="Times New Roman" w:hAnsi="Times New Roman" w:cs="Times New Roman"/>
+          <w:b/>
+          <w:sz w:val="28"/>
+          <w:szCs w:val="28"/>
+          <w:lang w:val="en-US"/>
+        </w:rPr>
+        <w:t>toll</w:t>
+      </w:r>
+      <w:r>
+        <w:rPr>
+          <w:rFonts w:ascii="Times New Roman" w:hAnsi="Times New Roman" w:cs="Times New Roman"/>
+          <w:b/>
+          <w:sz w:val="28"/>
+          <w:szCs w:val="28"/>
+          <w:lang w:val="en-US"/>
+        </w:rPr>
+        <w:t>……………….</w:t>
       </w:r>
     </w:p>
     <w:p>
@@ -1698,7 +2062,27 @@
           <w:szCs w:val="28"/>
           <w:lang w:val="en-US"/>
         </w:rPr>
-        <w:t>…………………..</w:t>
+        <w:t>…</w:t>
+      </w:r>
+      <w:r>
+        <w:rPr>
+          <w:rFonts w:ascii="Times New Roman" w:hAnsi="Times New Roman" w:cs="Times New Roman"/>
+          <w:b/>
+          <w:sz w:val="28"/>
+          <w:szCs w:val="28"/>
+          <w:lang w:val="en-US"/>
+        </w:rPr>
+        <w:t>called</w:t>
+      </w:r>
+      <w:r>
+        <w:rPr>
+          <w:rFonts w:ascii="Times New Roman" w:hAnsi="Times New Roman" w:cs="Times New Roman"/>
+          <w:b/>
+          <w:sz w:val="28"/>
+          <w:szCs w:val="28"/>
+          <w:lang w:val="en-US"/>
+        </w:rPr>
+        <w:t>………………..</w:t>
       </w:r>
       <w:r>
         <w:rPr>
@@ -1747,347 +2131,482 @@
           <w:lang w:val="en-US"/>
         </w:rPr>
         <w:t>fragile</w:t>
+      </w:r>
+      <w:r>
+        <w:rPr>
+          <w:rFonts w:ascii="Times New Roman" w:hAnsi="Times New Roman" w:cs="Times New Roman"/>
+          <w:b/>
+          <w:sz w:val="28"/>
+          <w:szCs w:val="28"/>
+          <w:lang w:val="en-US"/>
+        </w:rPr>
+        <w:t>……………………</w:t>
+      </w:r>
+      <w:r>
+        <w:rPr>
+          <w:rFonts w:ascii="Times New Roman" w:hAnsi="Times New Roman" w:cs="Times New Roman"/>
+          <w:sz w:val="28"/>
+          <w:szCs w:val="28"/>
+          <w:lang w:val="en-US"/>
+        </w:rPr>
+        <w:t>with a ray of hope that it will soon strengthen</w:t>
+      </w:r>
+    </w:p>
+    <w:p>
+      <w:pPr>
+        <w:rPr>
+          <w:rFonts w:ascii="Times New Roman" w:hAnsi="Times New Roman" w:cs="Times New Roman"/>
+          <w:sz w:val="28"/>
+          <w:szCs w:val="28"/>
+          <w:lang w:val="en-US"/>
+        </w:rPr>
+      </w:pPr>
+      <w:r>
+        <w:rPr>
+          <w:rFonts w:ascii="Times New Roman" w:hAnsi="Times New Roman" w:cs="Times New Roman"/>
+          <w:sz w:val="28"/>
+          <w:szCs w:val="28"/>
+          <w:lang w:val="en-US"/>
+        </w:rPr>
+        <w:t>Treaty brought …</w:t>
+      </w:r>
+      <w:r>
+        <w:rPr>
+          <w:rFonts w:ascii="Times New Roman" w:hAnsi="Times New Roman" w:cs="Times New Roman"/>
+          <w:sz w:val="28"/>
+          <w:szCs w:val="28"/>
+          <w:lang w:val="en-US"/>
+        </w:rPr>
+        <w:t>stability</w:t>
+      </w:r>
+      <w:r>
+        <w:rPr>
+          <w:rFonts w:ascii="Times New Roman" w:hAnsi="Times New Roman" w:cs="Times New Roman"/>
+          <w:sz w:val="28"/>
+          <w:szCs w:val="28"/>
+          <w:lang w:val="en-US"/>
+        </w:rPr>
+        <w:t>…………………..in the area</w:t>
+      </w:r>
+    </w:p>
+    <w:p>
+      <w:pPr>
+        <w:rPr>
+          <w:rFonts w:ascii="Times New Roman" w:hAnsi="Times New Roman" w:cs="Times New Roman"/>
+          <w:sz w:val="28"/>
+          <w:szCs w:val="28"/>
+          <w:lang w:val="en-US"/>
+        </w:rPr>
+      </w:pPr>
+    </w:p>
+    <w:p>
+      <w:pPr>
+        <w:rPr>
+          <w:rFonts w:ascii="Times New Roman" w:hAnsi="Times New Roman" w:cs="Times New Roman"/>
+          <w:sz w:val="28"/>
+          <w:szCs w:val="28"/>
+          <w:lang w:val="en-US"/>
+        </w:rPr>
+      </w:pPr>
+      <w:r>
+        <w:rPr>
+          <w:rFonts w:ascii="Times New Roman" w:hAnsi="Times New Roman" w:cs="Times New Roman"/>
+          <w:sz w:val="28"/>
+          <w:szCs w:val="28"/>
+          <w:lang w:val="en-US"/>
+        </w:rPr>
+        <w:t>Match</w:t>
+      </w:r>
+      <w:r>
+        <w:rPr>
+          <w:rFonts w:ascii="Times New Roman" w:hAnsi="Times New Roman" w:cs="Times New Roman"/>
+          <w:sz w:val="28"/>
+          <w:szCs w:val="28"/>
+          <w:lang w:val="en-US"/>
+        </w:rPr>
+        <w:t xml:space="preserve"> collocations: </w:t>
+      </w:r>
+    </w:p>
+    <w:p>
+      <w:pPr>
+        <w:rPr>
+          <w:rFonts w:ascii="Times New Roman" w:hAnsi="Times New Roman" w:cs="Times New Roman"/>
+          <w:sz w:val="28"/>
+          <w:szCs w:val="28"/>
+          <w:lang w:val="en-US"/>
+        </w:rPr>
+      </w:pPr>
+    </w:p>
+    <w:p>
+      <w:pPr>
+        <w:rPr>
+          <w:rFonts w:ascii="Times New Roman" w:hAnsi="Times New Roman" w:cs="Times New Roman"/>
+          <w:sz w:val="28"/>
+          <w:szCs w:val="28"/>
+          <w:lang w:val="en-US"/>
+        </w:rPr>
+      </w:pPr>
+      <w:r>
+        <w:rPr>
+          <w:rFonts w:ascii="Times New Roman" w:hAnsi="Times New Roman" w:cs="Times New Roman"/>
+          <w:sz w:val="28"/>
+          <w:szCs w:val="28"/>
+          <w:lang w:val="en-US"/>
+        </w:rPr>
+        <w:t>violence</w:t>
+      </w:r>
+      <w:r>
+        <w:rPr>
+          <w:rFonts w:ascii="Times New Roman" w:hAnsi="Times New Roman" w:cs="Times New Roman"/>
+          <w:sz w:val="28"/>
+          <w:szCs w:val="28"/>
+          <w:lang w:val="en-US"/>
+        </w:rPr>
+        <w:t xml:space="preserve">, crossfire, hostility, deploy , unprovoked, pre-emptive, </w:t>
+      </w:r>
+      <w:r>
+        <w:rPr>
+          <w:rFonts w:ascii="Times New Roman" w:hAnsi="Times New Roman" w:cs="Times New Roman"/>
+          <w:sz w:val="28"/>
+          <w:szCs w:val="28"/>
+          <w:lang w:val="en-US"/>
+        </w:rPr>
+        <w:t>lift, withdraw</w:t>
+      </w:r>
+    </w:p>
+    <w:p>
+      <w:pPr>
+        <w:rPr>
+          <w:rFonts w:ascii="Times New Roman" w:hAnsi="Times New Roman" w:cs="Times New Roman"/>
+          <w:sz w:val="28"/>
+          <w:szCs w:val="28"/>
+          <w:lang w:val="en-US"/>
+        </w:rPr>
+      </w:pPr>
+    </w:p>
+    <w:p>
+      <w:pPr>
+        <w:rPr>
+          <w:rFonts w:ascii="Times New Roman" w:hAnsi="Times New Roman" w:cs="Times New Roman"/>
+          <w:sz w:val="28"/>
+          <w:szCs w:val="28"/>
+          <w:lang w:val="en-US"/>
+        </w:rPr>
+      </w:pPr>
+      <w:r>
+        <w:rPr>
+          <w:rFonts w:ascii="Times New Roman" w:hAnsi="Times New Roman" w:cs="Times New Roman"/>
+          <w:sz w:val="28"/>
+          <w:szCs w:val="28"/>
+          <w:lang w:val="en-US"/>
+        </w:rPr>
+        <w:t>…</w:t>
+      </w:r>
+      <w:r>
+        <w:rPr>
+          <w:rFonts w:ascii="Times New Roman" w:hAnsi="Times New Roman" w:cs="Times New Roman"/>
+          <w:sz w:val="28"/>
+          <w:szCs w:val="28"/>
+          <w:lang w:val="en-US"/>
+        </w:rPr>
+        <w:t>pre-emptive</w:t>
+      </w:r>
+      <w:r>
+        <w:rPr>
+          <w:rFonts w:ascii="Times New Roman" w:hAnsi="Times New Roman" w:cs="Times New Roman"/>
+          <w:sz w:val="28"/>
+          <w:szCs w:val="28"/>
+          <w:lang w:val="en-US"/>
+        </w:rPr>
+        <w:t>…………………strike</w:t>
+      </w:r>
+    </w:p>
+    <w:p>
+      <w:pPr>
+        <w:rPr>
+          <w:rFonts w:ascii="Times New Roman" w:hAnsi="Times New Roman" w:cs="Times New Roman"/>
+          <w:sz w:val="28"/>
+          <w:szCs w:val="28"/>
+          <w:lang w:val="en-US"/>
+        </w:rPr>
+      </w:pPr>
+      <w:r>
+        <w:rPr>
+          <w:rFonts w:ascii="Times New Roman" w:hAnsi="Times New Roman" w:cs="Times New Roman"/>
+          <w:sz w:val="28"/>
+          <w:szCs w:val="28"/>
+          <w:lang w:val="en-US"/>
+        </w:rPr>
+        <w:t>Engage in…</w:t>
+      </w:r>
+      <w:r>
+        <w:rPr>
+          <w:rFonts w:ascii="Times New Roman" w:hAnsi="Times New Roman" w:cs="Times New Roman"/>
+          <w:sz w:val="28"/>
+          <w:szCs w:val="28"/>
+          <w:lang w:val="en-US"/>
+        </w:rPr>
+        <w:t>violence</w:t>
+      </w:r>
+      <w:r>
+        <w:rPr>
+          <w:rFonts w:ascii="Times New Roman" w:hAnsi="Times New Roman" w:cs="Times New Roman"/>
+          <w:sz w:val="28"/>
+          <w:szCs w:val="28"/>
+          <w:lang w:val="en-US"/>
+        </w:rPr>
+        <w:t>…………………</w:t>
+      </w:r>
+    </w:p>
+    <w:p>
+      <w:pPr>
+        <w:rPr>
+          <w:rFonts w:ascii="Times New Roman" w:hAnsi="Times New Roman" w:cs="Times New Roman"/>
+          <w:sz w:val="28"/>
+          <w:szCs w:val="28"/>
+          <w:lang w:val="en-US"/>
+        </w:rPr>
+      </w:pPr>
+      <w:r>
+        <w:rPr>
+          <w:rFonts w:ascii="Times New Roman" w:hAnsi="Times New Roman" w:cs="Times New Roman"/>
+          <w:sz w:val="28"/>
+          <w:szCs w:val="28"/>
+          <w:lang w:val="en-US"/>
+        </w:rPr>
+        <w:t>……</w:t>
+      </w:r>
+      <w:r>
+        <w:rPr>
+          <w:rFonts w:ascii="Times New Roman" w:hAnsi="Times New Roman" w:cs="Times New Roman"/>
+          <w:sz w:val="28"/>
+          <w:szCs w:val="28"/>
+          <w:lang w:val="en-US"/>
+        </w:rPr>
+        <w:t>wit</w:t>
+      </w:r>
+      <w:r>
+        <w:rPr>
+          <w:rFonts w:ascii="Times New Roman" w:hAnsi="Times New Roman" w:cs="Times New Roman"/>
+          <w:sz w:val="28"/>
+          <w:szCs w:val="28"/>
+          <w:lang w:val="en-US"/>
+        </w:rPr>
+        <w:t>h</w:t>
+      </w:r>
+      <w:r>
+        <w:rPr>
+          <w:rFonts w:ascii="Times New Roman" w:hAnsi="Times New Roman" w:cs="Times New Roman"/>
+          <w:sz w:val="28"/>
+          <w:szCs w:val="28"/>
+          <w:lang w:val="en-US"/>
+        </w:rPr>
+        <w:t>d</w:t>
+      </w:r>
+      <w:r>
+        <w:rPr>
+          <w:rFonts w:ascii="Times New Roman" w:hAnsi="Times New Roman" w:cs="Times New Roman"/>
+          <w:sz w:val="28"/>
+          <w:szCs w:val="28"/>
+          <w:lang w:val="en-US"/>
+        </w:rPr>
+        <w:t>raw</w:t>
+      </w:r>
+      <w:r>
+        <w:rPr>
+          <w:rFonts w:ascii="Times New Roman" w:hAnsi="Times New Roman" w:cs="Times New Roman"/>
+          <w:sz w:val="28"/>
+          <w:szCs w:val="28"/>
+          <w:lang w:val="en-US"/>
+        </w:rPr>
+        <w:t>………….Troops</w:t>
+      </w:r>
+    </w:p>
+    <w:p>
+      <w:pPr>
+        <w:rPr>
+          <w:rFonts w:ascii="Times New Roman" w:hAnsi="Times New Roman" w:cs="Times New Roman"/>
+          <w:sz w:val="28"/>
+          <w:szCs w:val="28"/>
+          <w:lang w:val="en-US"/>
+        </w:rPr>
+      </w:pPr>
+      <w:r>
+        <w:rPr>
+          <w:rFonts w:ascii="Times New Roman" w:hAnsi="Times New Roman" w:cs="Times New Roman"/>
+          <w:sz w:val="28"/>
+          <w:szCs w:val="28"/>
+          <w:lang w:val="en-US"/>
+        </w:rPr>
+        <w:t>…</w:t>
+      </w:r>
+      <w:r>
+        <w:rPr>
+          <w:rFonts w:ascii="Times New Roman" w:hAnsi="Times New Roman" w:cs="Times New Roman"/>
+          <w:sz w:val="28"/>
+          <w:szCs w:val="28"/>
+          <w:lang w:val="en-US"/>
+        </w:rPr>
+        <w:t>lift</w:t>
+      </w:r>
+      <w:r>
+        <w:rPr>
+          <w:rFonts w:ascii="Times New Roman" w:hAnsi="Times New Roman" w:cs="Times New Roman"/>
+          <w:sz w:val="28"/>
+          <w:szCs w:val="28"/>
+          <w:lang w:val="en-US"/>
+        </w:rPr>
+        <w:t>………………..blockade</w:t>
+      </w:r>
+    </w:p>
+    <w:p>
+      <w:pPr>
+        <w:rPr>
+          <w:rFonts w:ascii="Times New Roman" w:hAnsi="Times New Roman" w:cs="Times New Roman"/>
+          <w:sz w:val="28"/>
+          <w:szCs w:val="28"/>
+          <w:lang w:val="en-US"/>
+        </w:rPr>
+      </w:pPr>
+      <w:r>
+        <w:rPr>
+          <w:rFonts w:ascii="Times New Roman" w:hAnsi="Times New Roman" w:cs="Times New Roman"/>
+          <w:sz w:val="28"/>
+          <w:szCs w:val="28"/>
+          <w:lang w:val="en-US"/>
+        </w:rPr>
+        <w:t>…</w:t>
+      </w:r>
+      <w:r>
+        <w:rPr>
+          <w:rFonts w:ascii="Times New Roman" w:hAnsi="Times New Roman" w:cs="Times New Roman"/>
+          <w:sz w:val="28"/>
+          <w:szCs w:val="28"/>
+          <w:lang w:val="en-US"/>
+        </w:rPr>
+        <w:t>unprovoked</w:t>
+      </w:r>
+      <w:r>
+        <w:rPr>
+          <w:rFonts w:ascii="Times New Roman" w:hAnsi="Times New Roman" w:cs="Times New Roman"/>
+          <w:sz w:val="28"/>
+          <w:szCs w:val="28"/>
+          <w:lang w:val="en-US"/>
+        </w:rPr>
+        <w:t>…………………attack</w:t>
+      </w:r>
+    </w:p>
+    <w:p>
+      <w:pPr>
+        <w:rPr>
+          <w:rFonts w:ascii="Times New Roman" w:hAnsi="Times New Roman" w:cs="Times New Roman"/>
+          <w:sz w:val="28"/>
+          <w:szCs w:val="28"/>
+          <w:lang w:val="en-US"/>
+        </w:rPr>
+      </w:pPr>
+      <w:r>
+        <w:rPr>
+          <w:rFonts w:ascii="Times New Roman" w:hAnsi="Times New Roman" w:cs="Times New Roman"/>
+          <w:sz w:val="28"/>
+          <w:szCs w:val="28"/>
+          <w:lang w:val="en-US"/>
+        </w:rPr>
+        <w:t>…</w:t>
+      </w:r>
+      <w:r>
+        <w:rPr>
+          <w:rFonts w:ascii="Times New Roman" w:hAnsi="Times New Roman" w:cs="Times New Roman"/>
+          <w:sz w:val="28"/>
+          <w:szCs w:val="28"/>
+          <w:lang w:val="en-US"/>
+        </w:rPr>
+        <w:t>deploy</w:t>
+      </w:r>
+      <w:r>
+        <w:rPr>
+          <w:rFonts w:ascii="Times New Roman" w:hAnsi="Times New Roman" w:cs="Times New Roman"/>
+          <w:sz w:val="28"/>
+          <w:szCs w:val="28"/>
+          <w:lang w:val="en-US"/>
+        </w:rPr>
+        <w:t>……………………troops</w:t>
+      </w:r>
+    </w:p>
+    <w:p>
+      <w:pPr>
+        <w:rPr>
+          <w:rFonts w:ascii="Times New Roman" w:hAnsi="Times New Roman" w:cs="Times New Roman"/>
+          <w:sz w:val="28"/>
+          <w:szCs w:val="28"/>
+          <w:lang w:val="en-US"/>
+        </w:rPr>
+      </w:pPr>
+      <w:r>
+        <w:rPr>
+          <w:rFonts w:ascii="Times New Roman" w:hAnsi="Times New Roman" w:cs="Times New Roman"/>
+          <w:sz w:val="28"/>
+          <w:szCs w:val="28"/>
+          <w:lang w:val="en-US"/>
+        </w:rPr>
+        <w:t>Caught in …</w:t>
+      </w:r>
+      <w:r>
+        <w:rPr>
+          <w:rFonts w:ascii="Times New Roman" w:hAnsi="Times New Roman" w:cs="Times New Roman"/>
+          <w:sz w:val="28"/>
+          <w:szCs w:val="28"/>
+          <w:lang w:val="en-US"/>
+        </w:rPr>
+        <w:t>crossfire</w:t>
+      </w:r>
+      <w:r>
+        <w:rPr>
+          <w:rFonts w:ascii="Times New Roman" w:hAnsi="Times New Roman" w:cs="Times New Roman"/>
+          <w:sz w:val="28"/>
+          <w:szCs w:val="28"/>
+          <w:lang w:val="en-US"/>
+        </w:rPr>
+        <w:t>………………..</w:t>
+      </w:r>
+    </w:p>
+    <w:p>
+      <w:pPr>
+        <w:rPr>
+          <w:rFonts w:ascii="Times New Roman" w:hAnsi="Times New Roman" w:cs="Times New Roman"/>
+          <w:sz w:val="28"/>
+          <w:szCs w:val="28"/>
+          <w:lang w:val="en-US"/>
+        </w:rPr>
+      </w:pPr>
+      <w:r>
+        <w:rPr>
+          <w:rFonts w:ascii="Times New Roman" w:hAnsi="Times New Roman" w:cs="Times New Roman"/>
+          <w:sz w:val="28"/>
+          <w:szCs w:val="28"/>
+          <w:lang w:val="en-US"/>
+        </w:rPr>
+        <w:t>Eruption of …</w:t>
+      </w:r>
+      <w:r>
+        <w:rPr>
+          <w:rFonts w:ascii="Times New Roman" w:hAnsi="Times New Roman" w:cs="Times New Roman"/>
+          <w:sz w:val="28"/>
+          <w:szCs w:val="28"/>
+          <w:lang w:val="en-US"/>
+        </w:rPr>
+        <w:t>hostility</w:t>
       </w:r>
       <w:bookmarkStart w:id="0" w:name="_GoBack"/>
       <w:bookmarkEnd w:id="0"/>
       <w:r>
         <w:rPr>
           <w:rFonts w:ascii="Times New Roman" w:hAnsi="Times New Roman" w:cs="Times New Roman"/>
-          <w:b/>
-          <w:sz w:val="28"/>
-          <w:szCs w:val="28"/>
-          <w:lang w:val="en-US"/>
-        </w:rPr>
-        <w:t>……………………</w:t>
-      </w:r>
-      <w:r>
-        <w:rPr>
-          <w:rFonts w:ascii="Times New Roman" w:hAnsi="Times New Roman" w:cs="Times New Roman"/>
-          <w:sz w:val="28"/>
-          <w:szCs w:val="28"/>
-          <w:lang w:val="en-US"/>
-        </w:rPr>
-        <w:t>with a ray of hope that it will soon strengthen</w:t>
-      </w:r>
-    </w:p>
-    <w:p>
-      <w:pPr>
-        <w:rPr>
-          <w:rFonts w:ascii="Times New Roman" w:hAnsi="Times New Roman" w:cs="Times New Roman"/>
-          <w:sz w:val="28"/>
-          <w:szCs w:val="28"/>
-          <w:lang w:val="en-US"/>
-        </w:rPr>
-      </w:pPr>
-      <w:r>
-        <w:rPr>
-          <w:rFonts w:ascii="Times New Roman" w:hAnsi="Times New Roman" w:cs="Times New Roman"/>
-          <w:sz w:val="28"/>
-          <w:szCs w:val="28"/>
-          <w:lang w:val="en-US"/>
-        </w:rPr>
-        <w:t>Treaty brought ……………………..in the area</w:t>
-      </w:r>
-    </w:p>
-    <w:p>
-      <w:pPr>
-        <w:rPr>
-          <w:rFonts w:ascii="Times New Roman" w:hAnsi="Times New Roman" w:cs="Times New Roman"/>
-          <w:sz w:val="28"/>
-          <w:szCs w:val="28"/>
-          <w:lang w:val="en-US"/>
-        </w:rPr>
-      </w:pPr>
-    </w:p>
-    <w:p>
-      <w:pPr>
-        <w:rPr>
-          <w:rFonts w:ascii="Times New Roman" w:hAnsi="Times New Roman" w:cs="Times New Roman"/>
-          <w:sz w:val="28"/>
-          <w:szCs w:val="28"/>
-          <w:lang w:val="en-US"/>
-        </w:rPr>
-      </w:pPr>
-      <w:r>
-        <w:rPr>
-          <w:rFonts w:ascii="Times New Roman" w:hAnsi="Times New Roman" w:cs="Times New Roman"/>
-          <w:sz w:val="28"/>
-          <w:szCs w:val="28"/>
-          <w:lang w:val="en-US"/>
-        </w:rPr>
-        <w:t>Match</w:t>
-      </w:r>
-      <w:r>
-        <w:rPr>
-          <w:rFonts w:ascii="Times New Roman" w:hAnsi="Times New Roman" w:cs="Times New Roman"/>
-          <w:sz w:val="28"/>
-          <w:szCs w:val="28"/>
-          <w:lang w:val="en-US"/>
-        </w:rPr>
-        <w:t xml:space="preserve"> collocations: </w:t>
-      </w:r>
-    </w:p>
-    <w:p>
-      <w:pPr>
-        <w:rPr>
-          <w:rFonts w:ascii="Times New Roman" w:hAnsi="Times New Roman" w:cs="Times New Roman"/>
-          <w:sz w:val="28"/>
-          <w:szCs w:val="28"/>
-          <w:lang w:val="en-US"/>
-        </w:rPr>
-      </w:pPr>
-    </w:p>
-    <w:p>
-      <w:pPr>
-        <w:rPr>
-          <w:rFonts w:ascii="Times New Roman" w:hAnsi="Times New Roman" w:cs="Times New Roman"/>
-          <w:sz w:val="28"/>
-          <w:szCs w:val="28"/>
-          <w:lang w:val="en-US"/>
-        </w:rPr>
-      </w:pPr>
-      <w:r>
-        <w:rPr>
-          <w:rFonts w:ascii="Times New Roman" w:hAnsi="Times New Roman" w:cs="Times New Roman"/>
-          <w:sz w:val="28"/>
-          <w:szCs w:val="28"/>
-          <w:lang w:val="en-US"/>
-        </w:rPr>
-        <w:t>violence</w:t>
-      </w:r>
-      <w:r>
-        <w:rPr>
-          <w:rFonts w:ascii="Times New Roman" w:hAnsi="Times New Roman" w:cs="Times New Roman"/>
-          <w:sz w:val="28"/>
-          <w:szCs w:val="28"/>
-          <w:lang w:val="en-US"/>
-        </w:rPr>
-        <w:t xml:space="preserve">, crossfire, hostility, deploy , unprovoked, pre-emptive, </w:t>
-      </w:r>
-      <w:r>
-        <w:rPr>
-          <w:rFonts w:ascii="Times New Roman" w:hAnsi="Times New Roman" w:cs="Times New Roman"/>
-          <w:sz w:val="28"/>
-          <w:szCs w:val="28"/>
-          <w:lang w:val="en-US"/>
-        </w:rPr>
-        <w:t>lift, withdraw</w:t>
-      </w:r>
-    </w:p>
-    <w:p>
-      <w:pPr>
-        <w:rPr>
-          <w:rFonts w:ascii="Times New Roman" w:hAnsi="Times New Roman" w:cs="Times New Roman"/>
-          <w:sz w:val="28"/>
-          <w:szCs w:val="28"/>
-          <w:lang w:val="en-US"/>
-        </w:rPr>
-      </w:pPr>
-    </w:p>
-    <w:p>
-      <w:pPr>
-        <w:rPr>
-          <w:rFonts w:ascii="Times New Roman" w:hAnsi="Times New Roman" w:cs="Times New Roman"/>
-          <w:sz w:val="28"/>
-          <w:szCs w:val="28"/>
-          <w:lang w:val="en-US"/>
-        </w:rPr>
-      </w:pPr>
-      <w:r>
-        <w:rPr>
-          <w:rFonts w:ascii="Times New Roman" w:hAnsi="Times New Roman" w:cs="Times New Roman"/>
-          <w:sz w:val="28"/>
-          <w:szCs w:val="28"/>
-          <w:lang w:val="en-US"/>
-        </w:rPr>
-        <w:t>……………………strike</w:t>
-      </w:r>
-    </w:p>
-    <w:p>
-      <w:pPr>
-        <w:rPr>
-          <w:rFonts w:ascii="Times New Roman" w:hAnsi="Times New Roman" w:cs="Times New Roman"/>
-          <w:sz w:val="28"/>
-          <w:szCs w:val="28"/>
-          <w:lang w:val="en-US"/>
-        </w:rPr>
-      </w:pPr>
-      <w:r>
-        <w:rPr>
-          <w:rFonts w:ascii="Times New Roman" w:hAnsi="Times New Roman" w:cs="Times New Roman"/>
-          <w:sz w:val="28"/>
-          <w:szCs w:val="28"/>
-          <w:lang w:val="en-US"/>
-        </w:rPr>
-        <w:t>Engage in……………………</w:t>
-      </w:r>
-    </w:p>
-    <w:p>
-      <w:pPr>
-        <w:rPr>
-          <w:rFonts w:ascii="Times New Roman" w:hAnsi="Times New Roman" w:cs="Times New Roman"/>
-          <w:sz w:val="28"/>
-          <w:szCs w:val="28"/>
-          <w:lang w:val="en-US"/>
-        </w:rPr>
-      </w:pPr>
-      <w:r>
-        <w:rPr>
-          <w:rFonts w:ascii="Times New Roman" w:hAnsi="Times New Roman" w:cs="Times New Roman"/>
-          <w:sz w:val="28"/>
-          <w:szCs w:val="28"/>
-          <w:lang w:val="en-US"/>
-        </w:rPr>
-        <w:t>……………….Troops</w:t>
-      </w:r>
-    </w:p>
-    <w:p>
-      <w:pPr>
-        <w:rPr>
-          <w:rFonts w:ascii="Times New Roman" w:hAnsi="Times New Roman" w:cs="Times New Roman"/>
-          <w:sz w:val="28"/>
-          <w:szCs w:val="28"/>
-          <w:lang w:val="en-US"/>
-        </w:rPr>
-      </w:pPr>
-      <w:r>
-        <w:rPr>
-          <w:rFonts w:ascii="Times New Roman" w:hAnsi="Times New Roman" w:cs="Times New Roman"/>
-          <w:sz w:val="28"/>
-          <w:szCs w:val="28"/>
-          <w:lang w:val="en-US"/>
-        </w:rPr>
-        <w:t>…………………..blockade</w:t>
-      </w:r>
-    </w:p>
-    <w:p>
-      <w:pPr>
-        <w:rPr>
-          <w:rFonts w:ascii="Times New Roman" w:hAnsi="Times New Roman" w:cs="Times New Roman"/>
-          <w:sz w:val="28"/>
-          <w:szCs w:val="28"/>
-          <w:lang w:val="en-US"/>
-        </w:rPr>
-      </w:pPr>
-      <w:r>
-        <w:rPr>
-          <w:rFonts w:ascii="Times New Roman" w:hAnsi="Times New Roman" w:cs="Times New Roman"/>
-          <w:sz w:val="28"/>
-          <w:szCs w:val="28"/>
-          <w:lang w:val="en-US"/>
-        </w:rPr>
-        <w:t>…</w:t>
-      </w:r>
-      <w:r>
-        <w:rPr>
-          <w:rFonts w:ascii="Times New Roman" w:hAnsi="Times New Roman" w:cs="Times New Roman"/>
-          <w:sz w:val="28"/>
-          <w:szCs w:val="28"/>
-          <w:lang w:val="en-US"/>
-        </w:rPr>
-        <w:t>unprovoked</w:t>
-      </w:r>
-      <w:r>
-        <w:rPr>
-          <w:rFonts w:ascii="Times New Roman" w:hAnsi="Times New Roman" w:cs="Times New Roman"/>
-          <w:sz w:val="28"/>
-          <w:szCs w:val="28"/>
-          <w:lang w:val="en-US"/>
-        </w:rPr>
-        <w:t>…………………attack</w:t>
-      </w:r>
-    </w:p>
-    <w:p>
-      <w:pPr>
-        <w:rPr>
-          <w:rFonts w:ascii="Times New Roman" w:hAnsi="Times New Roman" w:cs="Times New Roman"/>
-          <w:sz w:val="28"/>
-          <w:szCs w:val="28"/>
-          <w:lang w:val="en-US"/>
-        </w:rPr>
-      </w:pPr>
-      <w:r>
-        <w:rPr>
-          <w:rFonts w:ascii="Times New Roman" w:hAnsi="Times New Roman" w:cs="Times New Roman"/>
-          <w:sz w:val="28"/>
-          <w:szCs w:val="28"/>
-          <w:lang w:val="en-US"/>
-        </w:rPr>
-        <w:t>…</w:t>
-      </w:r>
-      <w:r>
-        <w:rPr>
-          <w:rFonts w:ascii="Times New Roman" w:hAnsi="Times New Roman" w:cs="Times New Roman"/>
-          <w:sz w:val="28"/>
-          <w:szCs w:val="28"/>
-          <w:lang w:val="en-US"/>
-        </w:rPr>
-        <w:t>deploy</w:t>
-      </w:r>
-      <w:r>
-        <w:rPr>
-          <w:rFonts w:ascii="Times New Roman" w:hAnsi="Times New Roman" w:cs="Times New Roman"/>
-          <w:sz w:val="28"/>
-          <w:szCs w:val="28"/>
-          <w:lang w:val="en-US"/>
-        </w:rPr>
-        <w:t>……………………troops</w:t>
-      </w:r>
-    </w:p>
-    <w:p>
-      <w:pPr>
-        <w:rPr>
-          <w:rFonts w:ascii="Times New Roman" w:hAnsi="Times New Roman" w:cs="Times New Roman"/>
-          <w:sz w:val="28"/>
-          <w:szCs w:val="28"/>
-          <w:lang w:val="en-US"/>
-        </w:rPr>
-      </w:pPr>
-      <w:r>
-        <w:rPr>
-          <w:rFonts w:ascii="Times New Roman" w:hAnsi="Times New Roman" w:cs="Times New Roman"/>
-          <w:sz w:val="28"/>
-          <w:szCs w:val="28"/>
-          <w:lang w:val="en-US"/>
-        </w:rPr>
-        <w:t>Caught in …</w:t>
-      </w:r>
-      <w:r>
-        <w:rPr>
-          <w:rFonts w:ascii="Times New Roman" w:hAnsi="Times New Roman" w:cs="Times New Roman"/>
-          <w:sz w:val="28"/>
-          <w:szCs w:val="28"/>
-          <w:lang w:val="en-US"/>
-        </w:rPr>
-        <w:t>crossfire</w:t>
-      </w:r>
-      <w:r>
-        <w:rPr>
-          <w:rFonts w:ascii="Times New Roman" w:hAnsi="Times New Roman" w:cs="Times New Roman"/>
-          <w:sz w:val="28"/>
-          <w:szCs w:val="28"/>
-          <w:lang w:val="en-US"/>
-        </w:rPr>
-        <w:t>………………..</w:t>
-      </w:r>
-    </w:p>
-    <w:p>
-      <w:pPr>
-        <w:rPr>
-          <w:rFonts w:ascii="Times New Roman" w:hAnsi="Times New Roman" w:cs="Times New Roman"/>
-          <w:sz w:val="28"/>
-          <w:szCs w:val="28"/>
-          <w:lang w:val="en-US"/>
-        </w:rPr>
-      </w:pPr>
-      <w:r>
-        <w:rPr>
-          <w:rFonts w:ascii="Times New Roman" w:hAnsi="Times New Roman" w:cs="Times New Roman"/>
-          <w:sz w:val="28"/>
-          <w:szCs w:val="28"/>
-          <w:lang w:val="en-US"/>
-        </w:rPr>
-        <w:t>Eruption of ……………………</w:t>
+          <w:sz w:val="28"/>
+          <w:szCs w:val="28"/>
+          <w:lang w:val="en-US"/>
+        </w:rPr>
+        <w:t>…………………</w:t>
       </w:r>
     </w:p>
     <w:sectPr>

</xml_diff>